<commit_message>
chỉnh sửa lại phần mô tả UCNV
</commit_message>
<xml_diff>
--- a/[Tomorrow] [Quan Ly Chuyen Xe] [BRS] [02] [04] [1412657].docx
+++ b/[Tomorrow] [Quan Ly Chuyen Xe] [BRS] [02] [04] [1412657].docx
@@ -741,10 +741,10 @@
           <w:noProof/>
         </w:rPr>
         <w:drawing>
-          <wp:inline distT="0" distB="0" distL="0" distR="0" wp14:anchorId="78AACCC8" wp14:editId="380253DD">
-            <wp:extent cx="5943600" cy="3356610"/>
-            <wp:effectExtent l="0" t="0" r="0" b="0"/>
-            <wp:docPr id="3" name="Picture 3"/>
+          <wp:inline distT="0" distB="0" distL="0" distR="0" wp14:anchorId="23050DEF" wp14:editId="3BFFB68C">
+            <wp:extent cx="5943600" cy="3235960"/>
+            <wp:effectExtent l="0" t="0" r="0" b="2540"/>
+            <wp:docPr id="1" name="Picture 1"/>
             <wp:cNvGraphicFramePr>
               <a:graphicFrameLocks xmlns:a="http://schemas.openxmlformats.org/drawingml/2006/main" noChangeAspect="1"/>
             </wp:cNvGraphicFramePr>
@@ -752,7 +752,7 @@
               <a:graphicData uri="http://schemas.openxmlformats.org/drawingml/2006/picture">
                 <pic:pic xmlns:pic="http://schemas.openxmlformats.org/drawingml/2006/picture">
                   <pic:nvPicPr>
-                    <pic:cNvPr id="3" name="UC_NV_QuanLiBaoCaoThongKe.jpg"/>
+                    <pic:cNvPr id="1" name="Use Case Model.jpg"/>
                     <pic:cNvPicPr/>
                   </pic:nvPicPr>
                   <pic:blipFill>
@@ -770,7 +770,7 @@
                   <pic:spPr>
                     <a:xfrm>
                       <a:off x="0" y="0"/>
-                      <a:ext cx="5943600" cy="3356610"/>
+                      <a:ext cx="5943600" cy="3235960"/>
                     </a:xfrm>
                     <a:prstGeom prst="rect">
                       <a:avLst/>
@@ -782,6 +782,8 @@
           </wp:inline>
         </w:drawing>
       </w:r>
+      <w:bookmarkStart w:id="0" w:name="_GoBack"/>
+      <w:bookmarkEnd w:id="0"/>
     </w:p>
     <w:p>
       <w:pPr>
@@ -797,14 +799,27 @@
       <w:r>
         <w:t xml:space="preserve">Hình </w:t>
       </w:r>
-      <w:fldSimple w:instr=" SEQ Hình \* ARABIC ">
-        <w:r>
-          <w:rPr>
-            <w:noProof/>
-          </w:rPr>
-          <w:t>1</w:t>
-        </w:r>
-      </w:fldSimple>
+      <w:r>
+        <w:fldChar w:fldCharType="begin"/>
+      </w:r>
+      <w:r>
+        <w:instrText xml:space="preserve"> SEQ Hình \* ARABIC </w:instrText>
+      </w:r>
+      <w:r>
+        <w:fldChar w:fldCharType="separate"/>
+      </w:r>
+      <w:r>
+        <w:rPr>
+          <w:noProof/>
+        </w:rPr>
+        <w:t>1</w:t>
+      </w:r>
+      <w:r>
+        <w:rPr>
+          <w:noProof/>
+        </w:rPr>
+        <w:fldChar w:fldCharType="end"/>
+      </w:r>
       <w:r>
         <w:t xml:space="preserve"> – Sơ đồ use-case nghiệp vụ</w:t>
       </w:r>
@@ -3409,8 +3424,6 @@
         <w:contextualSpacing/>
         <w:outlineLvl w:val="9"/>
       </w:pPr>
-      <w:bookmarkStart w:id="0" w:name="_GoBack"/>
-      <w:bookmarkEnd w:id="0"/>
     </w:p>
     <w:p>
       <w:pPr>
@@ -8186,14 +8199,14 @@
     <w:charset w:val="A3"/>
     <w:family w:val="roman"/>
     <w:pitch w:val="variable"/>
-    <w:sig w:usb0="E0002AFF" w:usb1="C0007843" w:usb2="00000009" w:usb3="00000000" w:csb0="000001FF" w:csb1="00000000"/>
+    <w:sig w:usb0="E0002EFF" w:usb1="C000785B" w:usb2="00000009" w:usb3="00000000" w:csb0="000001FF" w:csb1="00000000"/>
   </w:font>
   <w:font w:name="Calibri">
     <w:panose1 w:val="020F0502020204030204"/>
     <w:charset w:val="A3"/>
     <w:family w:val="swiss"/>
     <w:pitch w:val="variable"/>
-    <w:sig w:usb0="E0002AFF" w:usb1="4000ACFF" w:usb2="00000001" w:usb3="00000000" w:csb0="000001FF" w:csb1="00000000"/>
+    <w:sig w:usb0="E0002AFF" w:usb1="C000247B" w:usb2="00000009" w:usb3="00000000" w:csb0="000001FF" w:csb1="00000000"/>
   </w:font>
   <w:font w:name="Courier New">
     <w:panose1 w:val="02070309020205020404"/>
@@ -8235,7 +8248,7 @@
     <w:charset w:val="A3"/>
     <w:family w:val="swiss"/>
     <w:pitch w:val="variable"/>
-    <w:sig w:usb0="A0002AEF" w:usb1="4000207B" w:usb2="00000000" w:usb3="00000000" w:csb0="000001FF" w:csb1="00000000"/>
+    <w:sig w:usb0="E0002AFF" w:usb1="C000247B" w:usb2="00000009" w:usb3="00000000" w:csb0="000001FF" w:csb1="00000000"/>
   </w:font>
 </w:fonts>
 </file>
@@ -8265,6 +8278,7 @@
     <w:rsid w:val="00976B94"/>
     <w:rsid w:val="00A24677"/>
     <w:rsid w:val="00B305F4"/>
+    <w:rsid w:val="00B65C66"/>
     <w:rsid w:val="00E95B46"/>
     <w:rsid w:val="00F87763"/>
     <w:rsid w:val="00FE7259"/>
@@ -9069,7 +9083,7 @@
 </file>
 
 <file path=customXml/itemProps2.xml><?xml version="1.0" encoding="utf-8"?>
-<ds:datastoreItem xmlns:ds="http://schemas.openxmlformats.org/officeDocument/2006/customXml" ds:itemID="{8B0A8111-33BE-4AF8-8F35-4F4088C199DF}">
+<ds:datastoreItem xmlns:ds="http://schemas.openxmlformats.org/officeDocument/2006/customXml" ds:itemID="{5C922320-0D96-4E1D-9440-312F0240A51C}">
   <ds:schemaRefs>
     <ds:schemaRef ds:uri="http://schemas.openxmlformats.org/officeDocument/2006/bibliography"/>
   </ds:schemaRefs>

</xml_diff>